<commit_message>
Added Adaboost to the report
</commit_message>
<xml_diff>
--- a/hw2SVM/HW2 Report.docx
+++ b/hw2SVM/HW2 Report.docx
@@ -70,21 +70,13 @@
     <w:p/>
     <w:p>
       <w:r>
-        <w:t>IMPLEMENTATION</w:t>
-      </w:r>
-    </w:p>
-    <w:p/>
-    <w:p>
-      <w:r>
-        <w:t xml:space="preserve">To implement cross-validation, the training data was first divided into 10 equal parts, each consisting of an equal number of positive and negative </w:t>
-      </w:r>
-      <w:proofErr w:type="gramStart"/>
-      <w:r>
-        <w:t>instances,</w:t>
-      </w:r>
-      <w:proofErr w:type="gramEnd"/>
-      <w:r>
-        <w:t xml:space="preserve"> randomly sorted.  9 parts were used to train, while the last was used to test, rotating through each possible 9:1 combination and averaging the accuracies.  Both a linear model and a 5-degree polynomial model were used for training and testing.</w:t>
+        <w:t>LINEAR AND POLYNOMIAL CROSS-VALIDATION</w:t>
+      </w:r>
+    </w:p>
+    <w:p/>
+    <w:p>
+      <w:r>
+        <w:t>To implement cross-validation, the training data was first divided into 10 equal parts, each consisting of an equal number of positive and negative instances, randomly sorted.  9 parts were used to train, while the last was used to test, rotating through each possible 9:1 combination and averaging the accuracies.  Both a linear model and a 5-degree polynomial model were used for training and testing.</w:t>
       </w:r>
     </w:p>
     <w:p/>
@@ -204,16 +196,11 @@
         <w:t xml:space="preserve">cross-validation </w:t>
       </w:r>
       <w:r>
-        <w:t xml:space="preserve">model was more visible - </w:t>
-      </w:r>
-      <w:proofErr w:type="gramStart"/>
-      <w:r>
-        <w:t>over 4% better accuracy</w:t>
+        <w:t>model was more visible - over 4% better accuracy</w:t>
       </w:r>
       <w:r>
         <w:t xml:space="preserve"> than that of the full training classifying the test set</w:t>
       </w:r>
-      <w:proofErr w:type="gramEnd"/>
       <w:r>
         <w:t xml:space="preserve">.  </w:t>
       </w:r>
@@ -232,11 +219,44 @@
     <w:p>
       <w:r>
         <w:lastRenderedPageBreak/>
+        <w:t>ADABOOST</w:t>
+      </w:r>
+    </w:p>
+    <w:p/>
+    <w:p>
+      <w:r>
+        <w:t>To script the Adaboost algorithm, I used Perl, from which SVM-Light functions were called.  10 iterations of boosting were implemented, calculating the error, alpha, and weight changes.</w:t>
+      </w:r>
+    </w:p>
+    <w:p/>
+    <w:p>
+      <w:r>
+        <w:t xml:space="preserve">I found that </w:t>
+      </w:r>
+      <w:r>
+        <w:t xml:space="preserve">boosting actually produced lower accuracy rates - about 55.70% - than cross-validation.  However, this was slightly improved over the original accuracy rates, ranging between 49% and 52%. </w:t>
+      </w:r>
+    </w:p>
+    <w:p/>
+    <w:p>
+      <w:r>
+        <w:t xml:space="preserve">Increasing the number of iterations didn’t appear to help much.  20, 30, and even 50 iterations still yielded ensemble accuracies near 55% (the latter at 55.48%).  </w:t>
+      </w:r>
+    </w:p>
+    <w:p/>
+    <w:p>
+      <w:r>
         <w:t>CONCLUSION</w:t>
       </w:r>
     </w:p>
     <w:p/>
     <w:p>
+      <w:r>
+        <w:t>Cross-validation had a much greater impact on classification accuracies than Adaboost.  I believe this has to do with the initial accuracy of classification.  As the base algorithm sits right around 50% (at or below random), it is not surprising that Adaboost would be relatively ineffective, as it best</w:t>
+      </w:r>
+      <w:r>
+        <w:t xml:space="preserve"> improves accuracy when augmenting a classification with better-than-random performance.  I might be curious to see if the two techniques could be combined, using the output data from cross-validation to feed into Adaboost.  This could potentially produce better classification.</w:t>
+      </w:r>
       <w:bookmarkStart w:id="0" w:name="_GoBack"/>
       <w:bookmarkEnd w:id="0"/>
     </w:p>

</xml_diff>

<commit_message>
Ran final tests and updated report
</commit_message>
<xml_diff>
--- a/hw2SVM/HW2 Report.docx
+++ b/hw2SVM/HW2 Report.docx
@@ -76,7 +76,15 @@
     <w:p/>
     <w:p>
       <w:r>
-        <w:t>To implement cross-validation, the training data was first divided into 10 equal parts, each consisting of an equal number of positive and negative instances, randomly sorted.  9 parts were used to train, while the last was used to test, rotating through each possible 9:1 combination and averaging the accuracies.  Both a linear model and a 5-degree polynomial model were used for training and testing.</w:t>
+        <w:t xml:space="preserve">To implement cross-validation, the training data was first divided into 10 equal parts, each consisting of an equal number of positive and negative </w:t>
+      </w:r>
+      <w:proofErr w:type="gramStart"/>
+      <w:r>
+        <w:t>instances,</w:t>
+      </w:r>
+      <w:proofErr w:type="gramEnd"/>
+      <w:r>
+        <w:t xml:space="preserve"> randomly sorted.  9 parts were used to train, while the last was used to test, rotating through each possible 9:1 combination and averaging the accuracies.  Both a linear model and a 5-degree polynomial model were used for training and testing.</w:t>
       </w:r>
     </w:p>
     <w:p/>
@@ -196,11 +204,16 @@
         <w:t xml:space="preserve">cross-validation </w:t>
       </w:r>
       <w:r>
-        <w:t>model was more visible - over 4% better accuracy</w:t>
+        <w:t xml:space="preserve">model was more visible - </w:t>
+      </w:r>
+      <w:proofErr w:type="gramStart"/>
+      <w:r>
+        <w:t>over 4% better accuracy</w:t>
       </w:r>
       <w:r>
         <w:t xml:space="preserve"> than that of the full training classifying the test set</w:t>
       </w:r>
+      <w:proofErr w:type="gramEnd"/>
       <w:r>
         <w:t xml:space="preserve">.  </w:t>
       </w:r>
@@ -225,40 +238,105 @@
     <w:p/>
     <w:p>
       <w:r>
-        <w:t>To script the Adaboost algorithm, I used Perl, from which SVM-Light functions were called.  10 iterations of boosting were implemented, calculating the error, alpha, and weight changes.</w:t>
-      </w:r>
-    </w:p>
-    <w:p/>
-    <w:p>
-      <w:r>
-        <w:t xml:space="preserve">I found that </w:t>
-      </w:r>
-      <w:r>
-        <w:t xml:space="preserve">boosting actually produced lower accuracy rates - about 55.70% - than cross-validation.  However, this was slightly improved over the original accuracy rates, ranging between 49% and 52%. </w:t>
-      </w:r>
-    </w:p>
-    <w:p/>
-    <w:p>
-      <w:r>
-        <w:t xml:space="preserve">Increasing the number of iterations didn’t appear to help much.  20, 30, and even 50 iterations still yielded ensemble accuracies near 55% (the latter at 55.48%).  </w:t>
-      </w:r>
-    </w:p>
-    <w:p/>
-    <w:p>
-      <w:r>
-        <w:t>CONCLUSION</w:t>
-      </w:r>
-    </w:p>
-    <w:p/>
-    <w:p>
-      <w:r>
-        <w:t>Cross-validation had a much greater impact on classification accuracies than Adaboost.  I believe this has to do with the initial accuracy of classification.  As the base algorithm sits right around 50% (at or below random), it is not surprising that Adaboost would be relatively ineffective, as it best</w:t>
-      </w:r>
-      <w:r>
-        <w:t xml:space="preserve"> improves accuracy when augmenting a classification with better-than-random performance.  I might be curious to see if the two techniques could be combined, using the output data from cross-validation to feed into Adaboost.  This could potentially produce better classification.</w:t>
+        <w:t xml:space="preserve">To script the </w:t>
+      </w:r>
+      <w:proofErr w:type="spellStart"/>
+      <w:r>
+        <w:t>Adaboost</w:t>
+      </w:r>
+      <w:proofErr w:type="spellEnd"/>
+      <w:r>
+        <w:t xml:space="preserve"> algorithm, I used Perl, from which SVM-Light functions were called.  10 iterations of boosting were implemented, calculating the error, alpha, and weight changes.</w:t>
+      </w:r>
+      <w:r>
+        <w:t xml:space="preserve">  I used a second array to hold each weight’s “barrier” so that each slice was represented as a range somewhere between 0 and 1.  Therefore, when a random number was chosen for the roulette selection, it was more likely to fall within the larger slices, thus focusing more on these.</w:t>
       </w:r>
       <w:bookmarkStart w:id="0" w:name="_GoBack"/>
       <w:bookmarkEnd w:id="0"/>
+    </w:p>
+    <w:p/>
+    <w:p>
+      <w:r>
+        <w:t xml:space="preserve">I found that </w:t>
+      </w:r>
+      <w:r>
+        <w:t xml:space="preserve">boosting actually produced lower accuracy rates - about </w:t>
+      </w:r>
+      <w:r>
+        <w:t>61.02</w:t>
+      </w:r>
+      <w:r>
+        <w:t xml:space="preserve">% - than cross-validation.  However, this </w:t>
+      </w:r>
+      <w:r>
+        <w:t>is still</w:t>
+      </w:r>
+      <w:r>
+        <w:t xml:space="preserve"> improved over the original accuracy rates, ranging between 49% and 52%. </w:t>
+      </w:r>
+    </w:p>
+    <w:p/>
+    <w:p>
+      <w:r>
+        <w:t>Increasing the number of iterations didn’t appear to help much.  20</w:t>
+      </w:r>
+      <w:r>
+        <w:t xml:space="preserve"> </w:t>
+      </w:r>
+      <w:r>
+        <w:t xml:space="preserve">iterations still yielded </w:t>
+      </w:r>
+      <w:r>
+        <w:t>an ensemble accuracy</w:t>
+      </w:r>
+      <w:r>
+        <w:t xml:space="preserve"> </w:t>
+      </w:r>
+      <w:r>
+        <w:t>of 61.8%.</w:t>
+      </w:r>
+      <w:r>
+        <w:t xml:space="preserve">  </w:t>
+      </w:r>
+    </w:p>
+    <w:p/>
+    <w:p>
+      <w:r>
+        <w:t>CONCLUSION</w:t>
+      </w:r>
+    </w:p>
+    <w:p/>
+    <w:p>
+      <w:r>
+        <w:t xml:space="preserve">Cross-validation had a much greater impact on classification accuracies than </w:t>
+      </w:r>
+      <w:proofErr w:type="spellStart"/>
+      <w:r>
+        <w:t>Adaboost</w:t>
+      </w:r>
+      <w:proofErr w:type="spellEnd"/>
+      <w:r>
+        <w:t xml:space="preserve">.  I believe this has to do with the initial accuracy of classification.  As the base algorithm sits right around 50% (at or below random), it is not surprising that </w:t>
+      </w:r>
+      <w:proofErr w:type="spellStart"/>
+      <w:r>
+        <w:t>Adaboost</w:t>
+      </w:r>
+      <w:proofErr w:type="spellEnd"/>
+      <w:r>
+        <w:t xml:space="preserve"> would be relatively ineffective, as it best</w:t>
+      </w:r>
+      <w:r>
+        <w:t xml:space="preserve"> improves accuracy when augmenting a classification with better-than-random performance.  I might be curious to see if the two techniques could be combined, using the output data from cross-validation to feed into </w:t>
+      </w:r>
+      <w:proofErr w:type="spellStart"/>
+      <w:r>
+        <w:t>Adaboost</w:t>
+      </w:r>
+      <w:proofErr w:type="spellEnd"/>
+      <w:r>
+        <w:t>.  This could potentially produce better classification.</w:t>
+      </w:r>
     </w:p>
     <w:sectPr>
       <w:type w:val="continuous"/>

</xml_diff>

<commit_message>
Final touches to report (including formatting)
</commit_message>
<xml_diff>
--- a/hw2SVM/HW2 Report.docx
+++ b/hw2SVM/HW2 Report.docx
@@ -31,11 +31,13 @@
     </w:p>
     <w:p>
       <w:pPr>
+        <w:spacing w:line="480" w:lineRule="auto"/>
         <w:jc w:val="right"/>
       </w:pPr>
     </w:p>
     <w:p>
       <w:pPr>
+        <w:spacing w:line="480" w:lineRule="auto"/>
         <w:jc w:val="center"/>
       </w:pPr>
       <w:r>
@@ -50,16 +52,22 @@
     </w:p>
     <w:p>
       <w:pPr>
+        <w:spacing w:line="480" w:lineRule="auto"/>
         <w:jc w:val="center"/>
       </w:pPr>
     </w:p>
     <w:p>
+      <w:pPr>
+        <w:spacing w:line="480" w:lineRule="auto"/>
+      </w:pPr>
       <w:r>
         <w:t>OVERVIEW</w:t>
       </w:r>
     </w:p>
-    <w:p/>
-    <w:p>
+    <w:p>
+      <w:pPr>
+        <w:spacing w:line="480" w:lineRule="auto"/>
+      </w:pPr>
       <w:r>
         <w:t xml:space="preserve">This project </w:t>
       </w:r>
@@ -67,14 +75,23 @@
         <w:t>took a look at distinguishing pictures of dogs from those of cats through the use of support vector machines.  Each color photograph was reduced to 64 features, each representing a color value of a group of pixels across the picture.  These features were then used to train a support vector machine model using SVM-Light.  Finally, a separate test set was processed to achieve the final accuracy scores.</w:t>
       </w:r>
     </w:p>
-    <w:p/>
-    <w:p>
+    <w:p>
+      <w:pPr>
+        <w:spacing w:line="480" w:lineRule="auto"/>
+      </w:pPr>
+    </w:p>
+    <w:p>
+      <w:pPr>
+        <w:spacing w:line="480" w:lineRule="auto"/>
+      </w:pPr>
       <w:r>
         <w:t>LINEAR AND POLYNOMIAL CROSS-VALIDATION</w:t>
       </w:r>
     </w:p>
-    <w:p/>
-    <w:p>
+    <w:p>
+      <w:pPr>
+        <w:spacing w:line="480" w:lineRule="auto"/>
+      </w:pPr>
       <w:r>
         <w:t xml:space="preserve">To implement cross-validation, the training data was first divided into 10 equal parts, each consisting of an equal number of positive and negative </w:t>
       </w:r>
@@ -87,13 +104,19 @@
         <w:t xml:space="preserve"> randomly sorted.  9 parts were used to train, while the last was used to test, rotating through each possible 9:1 combination and averaging the accuracies.  Both a linear model and a 5-degree polynomial model were used for training and testing.</w:t>
       </w:r>
     </w:p>
-    <w:p/>
-    <w:p>
+    <w:p>
+      <w:pPr>
+        <w:spacing w:line="480" w:lineRule="auto"/>
+      </w:pPr>
+    </w:p>
+    <w:p>
+      <w:pPr>
+        <w:spacing w:line="480" w:lineRule="auto"/>
+      </w:pPr>
       <w:r>
         <w:t>RESULTS</w:t>
       </w:r>
     </w:p>
-    <w:p/>
     <w:p>
       <w:pPr>
         <w:rPr>
@@ -120,7 +143,11 @@
         <w:t>66.99%</w:t>
       </w:r>
     </w:p>
-    <w:p/>
+    <w:p>
+      <w:pPr>
+        <w:spacing w:line="480" w:lineRule="auto"/>
+      </w:pPr>
+    </w:p>
     <w:p>
       <w:r>
         <w:rPr>
@@ -142,7 +169,11 @@
         <w:t>62.88%</w:t>
       </w:r>
     </w:p>
-    <w:p/>
+    <w:p>
+      <w:pPr>
+        <w:spacing w:line="480" w:lineRule="auto"/>
+      </w:pPr>
+    </w:p>
     <w:p>
       <w:r>
         <w:rPr>
@@ -164,21 +195,32 @@
         <w:t>61.41%</w:t>
       </w:r>
     </w:p>
-    <w:p/>
-    <w:p>
-      <w:pPr>
+    <w:p>
+      <w:pPr>
+        <w:spacing w:line="480" w:lineRule="auto"/>
+      </w:pPr>
+    </w:p>
+    <w:p>
+      <w:pPr>
+        <w:spacing w:line="480" w:lineRule="auto"/>
         <w:rPr>
           <w:sz w:val="20"/>
         </w:rPr>
       </w:pPr>
     </w:p>
     <w:p>
-      <w:r>
+      <w:pPr>
+        <w:spacing w:line="480" w:lineRule="auto"/>
+      </w:pPr>
+      <w:r>
+        <w:lastRenderedPageBreak/>
         <w:t>OBSERVATIONS</w:t>
       </w:r>
     </w:p>
-    <w:p/>
-    <w:p>
+    <w:p>
+      <w:pPr>
+        <w:spacing w:line="480" w:lineRule="auto"/>
+      </w:pPr>
       <w:r>
         <w:t>The overall accuracy between cross-validation and straight-up training on the full training set really didn’t appear to differ much when using the linear model.  While the accuracy was better with cross-validation</w:t>
       </w:r>
@@ -195,8 +237,15 @@
         <w:t xml:space="preserve"> the cross-validation.</w:t>
       </w:r>
     </w:p>
-    <w:p/>
-    <w:p>
+    <w:p>
+      <w:pPr>
+        <w:spacing w:line="480" w:lineRule="auto"/>
+      </w:pPr>
+    </w:p>
+    <w:p>
+      <w:pPr>
+        <w:spacing w:line="480" w:lineRule="auto"/>
+      </w:pPr>
       <w:r>
         <w:t xml:space="preserve">The variance with the polynomial </w:t>
       </w:r>
@@ -225,18 +274,22 @@
       </w:r>
     </w:p>
     <w:p>
-      <w:r>
-        <w:br w:type="page"/>
-      </w:r>
-    </w:p>
-    <w:p>
-      <w:r>
-        <w:lastRenderedPageBreak/>
+      <w:pPr>
+        <w:spacing w:line="480" w:lineRule="auto"/>
+      </w:pPr>
+    </w:p>
+    <w:p>
+      <w:pPr>
+        <w:spacing w:line="480" w:lineRule="auto"/>
+      </w:pPr>
+      <w:r>
         <w:t>ADABOOST</w:t>
       </w:r>
     </w:p>
-    <w:p/>
-    <w:p>
+    <w:p>
+      <w:pPr>
+        <w:spacing w:line="480" w:lineRule="auto"/>
+      </w:pPr>
       <w:r>
         <w:t xml:space="preserve">To script the </w:t>
       </w:r>
@@ -250,93 +303,127 @@
       </w:r>
       <w:r>
         <w:t xml:space="preserve">  I used a second array to hold each weight’s “barrier” so that each slice was represented as a range somewhere between 0 and 1.  Therefore, when a random number was chosen for the roulette selection, it was more likely to fall within the larger slices, thus focusing more on these.</w:t>
+      </w:r>
+    </w:p>
+    <w:p>
+      <w:pPr>
+        <w:spacing w:line="480" w:lineRule="auto"/>
+      </w:pPr>
+    </w:p>
+    <w:p>
+      <w:pPr>
+        <w:spacing w:line="480" w:lineRule="auto"/>
+      </w:pPr>
+      <w:r>
+        <w:t xml:space="preserve">I found that </w:t>
+      </w:r>
+      <w:r>
+        <w:t xml:space="preserve">boosting actually produced lower accuracy rates - about </w:t>
+      </w:r>
+      <w:r>
+        <w:t>61.02</w:t>
+      </w:r>
+      <w:r>
+        <w:t xml:space="preserve">% - than cross-validation.  However, this </w:t>
+      </w:r>
+      <w:r>
+        <w:t>is still</w:t>
+      </w:r>
+      <w:r>
+        <w:t xml:space="preserve"> improved over the original accuracy rates, ranging between 49% and 52%. </w:t>
+      </w:r>
+    </w:p>
+    <w:p>
+      <w:pPr>
+        <w:spacing w:line="480" w:lineRule="auto"/>
+      </w:pPr>
+    </w:p>
+    <w:p>
+      <w:pPr>
+        <w:spacing w:line="480" w:lineRule="auto"/>
+      </w:pPr>
+      <w:r>
+        <w:t>Increasing the number of iterations didn’t appear to help much.  20</w:t>
+      </w:r>
+      <w:r>
+        <w:t xml:space="preserve"> </w:t>
+      </w:r>
+      <w:r>
+        <w:t xml:space="preserve">iterations still yielded </w:t>
+      </w:r>
+      <w:r>
+        <w:t>an ensemble accuracy</w:t>
+      </w:r>
+      <w:r>
+        <w:t xml:space="preserve"> </w:t>
+      </w:r>
+      <w:r>
+        <w:t>of 61.8%.</w:t>
+      </w:r>
+      <w:r>
+        <w:t xml:space="preserve">  </w:t>
+      </w:r>
+      <w:r>
+        <w:t>These boosting iterations also took a significant amount of time; 20 iterations took about an hour to fully execute.  With such minimal advantage, it hardly seemed worthwhile.</w:t>
+      </w:r>
+    </w:p>
+    <w:p>
+      <w:pPr>
+        <w:spacing w:line="480" w:lineRule="auto"/>
+      </w:pPr>
+    </w:p>
+    <w:p>
+      <w:pPr>
+        <w:spacing w:line="480" w:lineRule="auto"/>
+      </w:pPr>
+    </w:p>
+    <w:p>
+      <w:pPr>
+        <w:spacing w:line="480" w:lineRule="auto"/>
+      </w:pPr>
+      <w:r>
+        <w:t>CONCLUSION</w:t>
+      </w:r>
+    </w:p>
+    <w:p>
+      <w:pPr>
+        <w:spacing w:line="480" w:lineRule="auto"/>
+      </w:pPr>
+      <w:r>
+        <w:t xml:space="preserve">Cross-validation had a much greater impact on classification accuracies than </w:t>
+      </w:r>
+      <w:proofErr w:type="spellStart"/>
+      <w:r>
+        <w:t>Adaboost</w:t>
+      </w:r>
+      <w:proofErr w:type="spellEnd"/>
+      <w:r>
+        <w:t xml:space="preserve">.  I believe this has to do with the initial accuracy of classification.  As the base algorithm sits right around 50% (at or below random), it is not surprising that </w:t>
+      </w:r>
+      <w:proofErr w:type="spellStart"/>
+      <w:r>
+        <w:t>Adaboost</w:t>
+      </w:r>
+      <w:proofErr w:type="spellEnd"/>
+      <w:r>
+        <w:t xml:space="preserve"> would be relatively ineffective, as it best</w:t>
+      </w:r>
+      <w:r>
+        <w:t xml:space="preserve"> improves accuracy when augmenting a classification with better-than-random performance.  I might be curious to see if the two techniques could be combined, using the output data from cross-validation to feed into </w:t>
+      </w:r>
+      <w:proofErr w:type="spellStart"/>
+      <w:r>
+        <w:t>Adaboost</w:t>
+      </w:r>
+      <w:proofErr w:type="spellEnd"/>
+      <w:r>
+        <w:t>.  This could potentially produce better classification.</w:t>
+      </w:r>
+      <w:r>
+        <w:t xml:space="preserve">  However, comparing each independently, it is clear that cross-validation is far more effective.</w:t>
       </w:r>
       <w:bookmarkStart w:id="0" w:name="_GoBack"/>
       <w:bookmarkEnd w:id="0"/>
-    </w:p>
-    <w:p/>
-    <w:p>
-      <w:r>
-        <w:t xml:space="preserve">I found that </w:t>
-      </w:r>
-      <w:r>
-        <w:t xml:space="preserve">boosting actually produced lower accuracy rates - about </w:t>
-      </w:r>
-      <w:r>
-        <w:t>61.02</w:t>
-      </w:r>
-      <w:r>
-        <w:t xml:space="preserve">% - than cross-validation.  However, this </w:t>
-      </w:r>
-      <w:r>
-        <w:t>is still</w:t>
-      </w:r>
-      <w:r>
-        <w:t xml:space="preserve"> improved over the original accuracy rates, ranging between 49% and 52%. </w:t>
-      </w:r>
-    </w:p>
-    <w:p/>
-    <w:p>
-      <w:r>
-        <w:t>Increasing the number of iterations didn’t appear to help much.  20</w:t>
-      </w:r>
-      <w:r>
-        <w:t xml:space="preserve"> </w:t>
-      </w:r>
-      <w:r>
-        <w:t xml:space="preserve">iterations still yielded </w:t>
-      </w:r>
-      <w:r>
-        <w:t>an ensemble accuracy</w:t>
-      </w:r>
-      <w:r>
-        <w:t xml:space="preserve"> </w:t>
-      </w:r>
-      <w:r>
-        <w:t>of 61.8%.</w:t>
-      </w:r>
-      <w:r>
-        <w:t xml:space="preserve">  </w:t>
-      </w:r>
-    </w:p>
-    <w:p/>
-    <w:p>
-      <w:r>
-        <w:t>CONCLUSION</w:t>
-      </w:r>
-    </w:p>
-    <w:p/>
-    <w:p>
-      <w:r>
-        <w:t xml:space="preserve">Cross-validation had a much greater impact on classification accuracies than </w:t>
-      </w:r>
-      <w:proofErr w:type="spellStart"/>
-      <w:r>
-        <w:t>Adaboost</w:t>
-      </w:r>
-      <w:proofErr w:type="spellEnd"/>
-      <w:r>
-        <w:t xml:space="preserve">.  I believe this has to do with the initial accuracy of classification.  As the base algorithm sits right around 50% (at or below random), it is not surprising that </w:t>
-      </w:r>
-      <w:proofErr w:type="spellStart"/>
-      <w:r>
-        <w:t>Adaboost</w:t>
-      </w:r>
-      <w:proofErr w:type="spellEnd"/>
-      <w:r>
-        <w:t xml:space="preserve"> would be relatively ineffective, as it best</w:t>
-      </w:r>
-      <w:r>
-        <w:t xml:space="preserve"> improves accuracy when augmenting a classification with better-than-random performance.  I might be curious to see if the two techniques could be combined, using the output data from cross-validation to feed into </w:t>
-      </w:r>
-      <w:proofErr w:type="spellStart"/>
-      <w:r>
-        <w:t>Adaboost</w:t>
-      </w:r>
-      <w:proofErr w:type="spellEnd"/>
-      <w:r>
-        <w:t>.  This could potentially produce better classification.</w:t>
-      </w:r>
     </w:p>
     <w:sectPr>
       <w:type w:val="continuous"/>

</xml_diff>

<commit_message>
Corrected miscalculated cross-validation average and updated report
</commit_message>
<xml_diff>
--- a/hw2SVM/HW2 Report.docx
+++ b/hw2SVM/HW2 Report.docx
@@ -93,15 +93,7 @@
         <w:spacing w:line="480" w:lineRule="auto"/>
       </w:pPr>
       <w:r>
-        <w:t xml:space="preserve">To implement cross-validation, the training data was first divided into 10 equal parts, each consisting of an equal number of positive and negative </w:t>
-      </w:r>
-      <w:proofErr w:type="gramStart"/>
-      <w:r>
-        <w:t>instances,</w:t>
-      </w:r>
-      <w:proofErr w:type="gramEnd"/>
-      <w:r>
-        <w:t xml:space="preserve"> randomly sorted.  9 parts were used to train, while the last was used to test, rotating through each possible 9:1 combination and averaging the accuracies.  Both a linear model and a 5-degree polynomial model were used for training and testing.</w:t>
+        <w:t>To implement cross-validation, the training data was first divided into 10 equal parts, each consisting of an equal number of positive and negative instances, randomly sorted.  9 parts were used to train, while the last was used to test, rotating through each possible 9:1 combination and averaging the accuracies.  Both a linear model and a 5-degree polynomial model were used for training and testing.</w:t>
       </w:r>
     </w:p>
     <w:p>
@@ -140,7 +132,19 @@
         <w:t xml:space="preserve">Polynomial: </w:t>
       </w:r>
       <w:r>
-        <w:t>66.99%</w:t>
+        <w:t>6</w:t>
+      </w:r>
+      <w:r>
+        <w:t>1</w:t>
+      </w:r>
+      <w:r>
+        <w:t>.</w:t>
+      </w:r>
+      <w:r>
+        <w:t>91</w:t>
+      </w:r>
+      <w:r>
+        <w:t>%</w:t>
       </w:r>
     </w:p>
     <w:p>
@@ -255,22 +259,53 @@
       <w:r>
         <w:t xml:space="preserve">model was more visible - </w:t>
       </w:r>
-      <w:proofErr w:type="gramStart"/>
-      <w:r>
-        <w:t>over 4% better accuracy</w:t>
+      <w:r>
+        <w:t>gaining almost 2</w:t>
+      </w:r>
+      <w:r>
+        <w:t xml:space="preserve">% </w:t>
+      </w:r>
+      <w:r>
+        <w:t>over the linear kernel - but it is still only marginally better</w:t>
       </w:r>
       <w:r>
         <w:t xml:space="preserve"> than that of the full training classifying the test set</w:t>
       </w:r>
-      <w:proofErr w:type="gramEnd"/>
       <w:r>
         <w:t xml:space="preserve">.  </w:t>
       </w:r>
       <w:r>
-        <w:t>Cross-validation actually proved a worthwhile investment of time; t</w:t>
-      </w:r>
-      <w:r>
-        <w:t>his was clearly the more accurate model.  However, all results were still well under 70%, so there is still much room for this to improve.</w:t>
+        <w:t>Whether c</w:t>
+      </w:r>
+      <w:r>
+        <w:t>ross-validation actually proved a worthwhile investment of time</w:t>
+      </w:r>
+      <w:r>
+        <w:t xml:space="preserve"> is debatable</w:t>
+      </w:r>
+      <w:r>
+        <w:t xml:space="preserve">. </w:t>
+      </w:r>
+      <w:r>
+        <w:t xml:space="preserve"> A</w:t>
+      </w:r>
+      <w:r>
+        <w:t xml:space="preserve">ll results </w:t>
+      </w:r>
+      <w:r>
+        <w:t>are</w:t>
+      </w:r>
+      <w:r>
+        <w:t xml:space="preserve"> still under </w:t>
+      </w:r>
+      <w:r>
+        <w:t>63</w:t>
+      </w:r>
+      <w:r>
+        <w:t>%, so there is still much room for this to improve.</w:t>
+      </w:r>
+      <w:r>
+        <w:t xml:space="preserve">  Also, for both the linear and polynomial kernels, training classification performed better than the cross-validation, though the latter did show improvements over the test classification.</w:t>
       </w:r>
     </w:p>
     <w:p>
@@ -291,15 +326,7 @@
         <w:spacing w:line="480" w:lineRule="auto"/>
       </w:pPr>
       <w:r>
-        <w:t xml:space="preserve">To script the </w:t>
-      </w:r>
-      <w:proofErr w:type="spellStart"/>
-      <w:r>
-        <w:t>Adaboost</w:t>
-      </w:r>
-      <w:proofErr w:type="spellEnd"/>
-      <w:r>
-        <w:t xml:space="preserve"> algorithm, I used Perl, from which SVM-Light functions were called.  10 iterations of boosting were implemented, calculating the error, alpha, and weight changes.</w:t>
+        <w:t>To script the Adaboost algorithm, I used Perl, from which SVM-Light functions were called.  10 iterations of boosting were implemented, calculating the error, alpha, and weight changes.</w:t>
       </w:r>
       <w:r>
         <w:t xml:space="preserve">  I used a second array to hold each weight’s “barrier” so that each slice was represented as a range somewhere between 0 and 1.  Therefore, when a random number was chosen for the roulette selection, it was more likely to fall within the larger slices, thus focusing more on these.</w:t>
@@ -324,13 +351,25 @@
         <w:t>61.02</w:t>
       </w:r>
       <w:r>
-        <w:t xml:space="preserve">% - than cross-validation.  However, this </w:t>
+        <w:t>% - than cross-validation</w:t>
+      </w:r>
+      <w:r>
+        <w:t xml:space="preserve"> (61.91%)</w:t>
+      </w:r>
+      <w:r>
+        <w:t xml:space="preserve">.  However, this </w:t>
       </w:r>
       <w:r>
         <w:t>is still</w:t>
       </w:r>
       <w:r>
-        <w:t xml:space="preserve"> improved over the original accuracy rates, ranging between 49% and 52%. </w:t>
+        <w:t xml:space="preserve"> improved over the original accuracy rates</w:t>
+      </w:r>
+      <w:r>
+        <w:t xml:space="preserve"> of 59-6</w:t>
+      </w:r>
+      <w:r>
+        <w:t xml:space="preserve">2%. </w:t>
       </w:r>
     </w:p>
     <w:p>
@@ -376,11 +415,6 @@
       <w:pPr>
         <w:spacing w:line="480" w:lineRule="auto"/>
       </w:pPr>
-    </w:p>
-    <w:p>
-      <w:pPr>
-        <w:spacing w:line="480" w:lineRule="auto"/>
-      </w:pPr>
       <w:r>
         <w:t>CONCLUSION</w:t>
       </w:r>
@@ -390,40 +424,46 @@
         <w:spacing w:line="480" w:lineRule="auto"/>
       </w:pPr>
       <w:r>
-        <w:t xml:space="preserve">Cross-validation had a much greater impact on classification accuracies than </w:t>
-      </w:r>
-      <w:proofErr w:type="spellStart"/>
-      <w:r>
-        <w:t>Adaboost</w:t>
-      </w:r>
-      <w:proofErr w:type="spellEnd"/>
-      <w:r>
-        <w:t xml:space="preserve">.  I believe this has to do with the initial accuracy of classification.  As the base algorithm sits right around 50% (at or below random), it is not surprising that </w:t>
-      </w:r>
-      <w:proofErr w:type="spellStart"/>
-      <w:r>
-        <w:t>Adaboost</w:t>
-      </w:r>
-      <w:proofErr w:type="spellEnd"/>
-      <w:r>
-        <w:t xml:space="preserve"> would be relatively ineffective, as it best</w:t>
-      </w:r>
-      <w:r>
-        <w:t xml:space="preserve"> improves accuracy when augmenting a classification with better-than-random performance.  I might be curious to see if the two techniques could be combined, using the output data from cross-validation to feed into </w:t>
-      </w:r>
-      <w:proofErr w:type="spellStart"/>
-      <w:r>
-        <w:t>Adaboost</w:t>
-      </w:r>
-      <w:proofErr w:type="spellEnd"/>
-      <w:r>
-        <w:t>.  This could potentially produce better classification.</w:t>
-      </w:r>
-      <w:r>
-        <w:t xml:space="preserve">  However, comparing each independently, it is clear that cross-validation is far more effective.</w:t>
+        <w:t>Cross-validation had a greater impact on classification accuracies than Adaboost</w:t>
+      </w:r>
+      <w:r>
+        <w:t>, but neither were very effective</w:t>
+      </w:r>
+      <w:r>
+        <w:t xml:space="preserve">.  I believe this has to do with the </w:t>
+      </w:r>
+      <w:r>
+        <w:t>power of the features initially used.</w:t>
+      </w:r>
+      <w:r>
+        <w:t xml:space="preserve">  </w:t>
+      </w:r>
+      <w:r>
+        <w:t xml:space="preserve">Simple pixel colors may not be the best indicator of cat versus dog, as the situations under which a cat is photographed are seldom the same as when a cat is photographed (indoor </w:t>
+      </w:r>
+      <w:r>
+        <w:t xml:space="preserve">carpet </w:t>
+      </w:r>
+      <w:r>
+        <w:t>versus outdoor</w:t>
+      </w:r>
+      <w:r>
+        <w:t xml:space="preserve"> grass).  </w:t>
+      </w:r>
+      <w:r>
+        <w:t>I might be curious to see if the two techniques could be combined, using the output data from cross-validation to feed into Adaboost.  This could potentially produce better classification.</w:t>
+      </w:r>
+      <w:r>
+        <w:t xml:space="preserve">  However, comparing each independently, </w:t>
+      </w:r>
+      <w:r>
+        <w:t xml:space="preserve">and taking into account the time/benefit, </w:t>
       </w:r>
       <w:bookmarkStart w:id="0" w:name="_GoBack"/>
       <w:bookmarkEnd w:id="0"/>
+      <w:r>
+        <w:t>it is clear that cross-validation is far more effective.</w:t>
+      </w:r>
     </w:p>
     <w:sectPr>
       <w:type w:val="continuous"/>

</xml_diff>